<commit_message>
1) update readme.docx. 2) remove the pretrained model checkpoints because they are too large to upload.
</commit_message>
<xml_diff>
--- a/readme.docx
+++ b/readme.docx
@@ -102,10 +102,7 @@
       </w:r>
       <w:proofErr w:type="spellEnd"/>
       <w:r>
-        <w:t>/model/final</w:t>
-      </w:r>
-      <w:r>
-        <w:t>” and setting up the parameters for the model.</w:t>
+        <w:t>/model/final” and setting up the parameters for the model.</w:t>
       </w:r>
     </w:p>
     <w:p>
@@ -259,10 +256,7 @@
       </w:r>
       <w:proofErr w:type="gramEnd"/>
       <w:r>
-        <w:t xml:space="preserve">. After the training is done, the final checkpoint will be stored in </w:t>
-      </w:r>
-      <w:r>
-        <w:t>“</w:t>
+        <w:t>. After the training is done, the final checkpoint will be stored in “</w:t>
       </w:r>
       <w:proofErr w:type="spellStart"/>
       <w:r>
@@ -278,17 +272,8 @@
       <w:r>
         <w:t xml:space="preserve"> will be used by inference.</w:t>
       </w:r>
-      <w:r>
-        <w:t xml:space="preserve"> Please note that a sample checkpoint has been uploaded to the </w:t>
-      </w:r>
-      <w:proofErr w:type="spellStart"/>
-      <w:r>
-        <w:t>github</w:t>
-      </w:r>
-      <w:proofErr w:type="spellEnd"/>
-      <w:r>
-        <w:t xml:space="preserve"> repo for user’s convenience.</w:t>
-      </w:r>
+      <w:bookmarkStart w:id="0" w:name="_GoBack"/>
+      <w:bookmarkEnd w:id="0"/>
     </w:p>
     <w:p>
       <w:pPr>
@@ -300,10 +285,7 @@
     </w:p>
     <w:p>
       <w:r>
-        <w:t xml:space="preserve">Running the model to address your real world problem is simple as well. Assume you have trained the model and the checkpoint has been stored in </w:t>
-      </w:r>
-      <w:r>
-        <w:t>“</w:t>
+        <w:t>Running the model to address your real world problem is simple as well. Assume you have trained the model and the checkpoint has been stored in “</w:t>
       </w:r>
       <w:proofErr w:type="spellStart"/>
       <w:r>
@@ -311,10 +293,7 @@
       </w:r>
       <w:proofErr w:type="spellEnd"/>
       <w:r>
-        <w:t>/model/final”</w:t>
-      </w:r>
-      <w:r>
-        <w:t xml:space="preserve">, open a command prompt, go to your project directory, then run </w:t>
+        <w:t xml:space="preserve">/model/final”, open a command prompt, go to your project directory, then run </w:t>
       </w:r>
       <w:r>
         <w:rPr>
@@ -399,11 +378,7 @@
       </w:r>
       <w:proofErr w:type="spellEnd"/>
       <w:r>
-        <w:t xml:space="preserve">/test” folder. E.g., </w:t>
-      </w:r>
-      <w:r>
-        <w:lastRenderedPageBreak/>
-        <w:t>if you type “</w:t>
+        <w:t>/test” folder. E.g., if you type “</w:t>
       </w:r>
       <w:proofErr w:type="spellStart"/>
       <w:r>
@@ -444,6 +419,7 @@
     </w:p>
     <w:p>
       <w:r>
+        <w:lastRenderedPageBreak/>
         <w:t>Please note that we only support JPEG, PNG, GIF and BMP format</w:t>
       </w:r>
       <w:r>
@@ -469,12 +445,7 @@
         <w:t xml:space="preserve"> image. There is no restriction about image resolution</w:t>
       </w:r>
       <w:r>
-        <w:t xml:space="preserve">. Since the MNIST data set is composed by grayscale image with white number and black background, so the trained model can only recognize the </w:t>
-      </w:r>
-      <w:bookmarkStart w:id="0" w:name="_GoBack"/>
-      <w:bookmarkEnd w:id="0"/>
-      <w:r>
-        <w:t>white number in the black background. We strongly suggests to provide the input image with the same features (grayscale, while number and black background).</w:t>
+        <w:t>. Since the MNIST data set is composed by grayscale image with white number and black background, so the trained model can only recognize the white number in the black background. We strongly suggests to provide the input image with the same features (grayscale, while number and black background).</w:t>
       </w:r>
     </w:p>
     <w:p/>

</xml_diff>